<commit_message>
updated guides with "beta" disclaimer
</commit_message>
<xml_diff>
--- a/man/StepByStepGuides/01-plethem-forward_dosimetry_step_by_step_guide.docx
+++ b/man/StepByStepGuides/01-plethem-forward_dosimetry_step_by_step_guide.docx
@@ -16,6 +16,337 @@
       </w:pPr>
       <w:r>
         <w:rPr>
+          <w:noProof/>
+        </w:rPr>
+        <mc:AlternateContent>
+          <mc:Choice Requires="wps">
+            <w:drawing>
+              <wp:anchor distT="0" distB="0" distL="114300" distR="114300" simplePos="0" relativeHeight="251660304" behindDoc="0" locked="0" layoutInCell="1" allowOverlap="1" wp14:anchorId="2B16F452" wp14:editId="71D21F13">
+                <wp:simplePos x="0" y="0"/>
+                <wp:positionH relativeFrom="column">
+                  <wp:posOffset>0</wp:posOffset>
+                </wp:positionH>
+                <wp:positionV relativeFrom="paragraph">
+                  <wp:posOffset>635</wp:posOffset>
+                </wp:positionV>
+                <wp:extent cx="6409055" cy="1075055"/>
+                <wp:effectExtent l="0" t="0" r="17145" b="17145"/>
+                <wp:wrapSquare wrapText="bothSides"/>
+                <wp:docPr id="11" name="Text Box 11"/>
+                <wp:cNvGraphicFramePr/>
+                <a:graphic xmlns:a="http://schemas.openxmlformats.org/drawingml/2006/main">
+                  <a:graphicData uri="http://schemas.microsoft.com/office/word/2010/wordprocessingShape">
+                    <wps:wsp>
+                      <wps:cNvSpPr txBox="1"/>
+                      <wps:spPr>
+                        <a:xfrm>
+                          <a:off x="0" y="0"/>
+                          <a:ext cx="6409055" cy="1075055"/>
+                        </a:xfrm>
+                        <a:prstGeom prst="rect">
+                          <a:avLst/>
+                        </a:prstGeom>
+                        <a:solidFill>
+                          <a:schemeClr val="accent6">
+                            <a:lumMod val="20000"/>
+                            <a:lumOff val="80000"/>
+                          </a:schemeClr>
+                        </a:solidFill>
+                        <a:ln w="6350">
+                          <a:solidFill>
+                            <a:prstClr val="black"/>
+                          </a:solidFill>
+                        </a:ln>
+                      </wps:spPr>
+                      <wps:txbx>
+                        <w:txbxContent>
+                          <w:p>
+                            <w:pPr>
+                              <w:pStyle w:val="NoSpacing"/>
+                              <w:jc w:val="center"/>
+                              <w:rPr>
+                                <w:sz w:val="20"/>
+                                <w:szCs w:val="20"/>
+                              </w:rPr>
+                            </w:pPr>
+                            <w:r>
+                              <w:rPr>
+                                <w:sz w:val="20"/>
+                                <w:szCs w:val="20"/>
+                              </w:rPr>
+                              <w:t xml:space="preserve">This document is part of </w:t>
+                            </w:r>
+                            <w:r>
+                              <w:rPr>
+                                <w:sz w:val="20"/>
+                                <w:szCs w:val="20"/>
+                              </w:rPr>
+                              <w:t xml:space="preserve">series of worked examples intended to demonstrate key functionalities of the </w:t>
+                            </w:r>
+                            <w:r>
+                              <w:rPr>
+                                <w:sz w:val="20"/>
+                                <w:szCs w:val="20"/>
+                              </w:rPr>
+                              <w:t xml:space="preserve">Population </w:t>
+                            </w:r>
+                            <w:proofErr w:type="spellStart"/>
+                            <w:r>
+                              <w:rPr>
+                                <w:sz w:val="20"/>
+                                <w:szCs w:val="20"/>
+                              </w:rPr>
+                              <w:t>Lifecourse</w:t>
+                            </w:r>
+                            <w:proofErr w:type="spellEnd"/>
+                            <w:r>
+                              <w:rPr>
+                                <w:sz w:val="20"/>
+                                <w:szCs w:val="20"/>
+                              </w:rPr>
+                              <w:t xml:space="preserve"> to Health Effects Modeling (PLETHEM) Suite. This document should be treated as draft and is currently released as a </w:t>
+                            </w:r>
+                            <w:r>
+                              <w:rPr>
+                                <w:i/>
+                                <w:iCs/>
+                                <w:sz w:val="20"/>
+                                <w:szCs w:val="20"/>
+                              </w:rPr>
+                              <w:t>public beta</w:t>
+                            </w:r>
+                            <w:r>
+                              <w:rPr>
+                                <w:sz w:val="20"/>
+                                <w:szCs w:val="20"/>
+                              </w:rPr>
+                              <w:t>.</w:t>
+                            </w:r>
+                          </w:p>
+                          <w:p>
+                            <w:pPr>
+                              <w:pStyle w:val="NoSpacing"/>
+                              <w:jc w:val="center"/>
+                              <w:rPr>
+                                <w:sz w:val="20"/>
+                                <w:szCs w:val="20"/>
+                              </w:rPr>
+                            </w:pPr>
+                            <w:r>
+                              <w:rPr>
+                                <w:sz w:val="20"/>
+                                <w:szCs w:val="20"/>
+                              </w:rPr>
+                              <w:t>D</w:t>
+                            </w:r>
+                            <w:r>
+                              <w:rPr>
+                                <w:sz w:val="20"/>
+                                <w:szCs w:val="20"/>
+                              </w:rPr>
+                              <w:t xml:space="preserve">ocumentation can be found at </w:t>
+                            </w:r>
+                            <w:hyperlink r:id="rId11" w:history="1">
+                              <w:r>
+                                <w:rPr>
+                                  <w:rStyle w:val="Hyperlink"/>
+                                  <w:sz w:val="20"/>
+                                  <w:szCs w:val="20"/>
+                                </w:rPr>
+                                <w:t>https://scitovation.com/plethem</w:t>
+                              </w:r>
+                            </w:hyperlink>
+                          </w:p>
+                          <w:p>
+                            <w:pPr>
+                              <w:pStyle w:val="NoSpacing"/>
+                              <w:jc w:val="center"/>
+                              <w:rPr>
+                                <w:sz w:val="20"/>
+                                <w:szCs w:val="20"/>
+                              </w:rPr>
+                            </w:pPr>
+                            <w:r>
+                              <w:rPr>
+                                <w:sz w:val="20"/>
+                                <w:szCs w:val="20"/>
+                              </w:rPr>
+                              <w:t xml:space="preserve">Questions and comments about PLETHEM or about this document are welcomed at </w:t>
+                            </w:r>
+                            <w:hyperlink r:id="rId12" w:history="1">
+                              <w:r>
+                                <w:rPr>
+                                  <w:rStyle w:val="Hyperlink"/>
+                                  <w:sz w:val="20"/>
+                                  <w:szCs w:val="20"/>
+                                </w:rPr>
+                                <w:t>plethem@scitovation.com</w:t>
+                              </w:r>
+                            </w:hyperlink>
+                          </w:p>
+                        </w:txbxContent>
+                      </wps:txbx>
+                      <wps:bodyPr rot="0" spcFirstLastPara="0" vertOverflow="overflow" horzOverflow="overflow" vert="horz" wrap="square" lIns="91440" tIns="45720" rIns="91440" bIns="45720" numCol="1" spcCol="0" rtlCol="0" fromWordArt="0" anchor="ctr" anchorCtr="0" forceAA="0" compatLnSpc="1">
+                        <a:prstTxWarp prst="textNoShape">
+                          <a:avLst/>
+                        </a:prstTxWarp>
+                        <a:noAutofit/>
+                      </wps:bodyPr>
+                    </wps:wsp>
+                  </a:graphicData>
+                </a:graphic>
+                <wp14:sizeRelH relativeFrom="margin">
+                  <wp14:pctWidth>0</wp14:pctWidth>
+                </wp14:sizeRelH>
+                <wp14:sizeRelV relativeFrom="margin">
+                  <wp14:pctHeight>0</wp14:pctHeight>
+                </wp14:sizeRelV>
+              </wp:anchor>
+            </w:drawing>
+          </mc:Choice>
+          <mc:Fallback>
+            <w:pict>
+              <v:shapetype w14:anchorId="2B16F452" id="_x0000_t202" coordsize="21600,21600" o:spt="202" path="m,l,21600r21600,l21600,xe">
+                <v:stroke joinstyle="miter"/>
+                <v:path gradientshapeok="t" o:connecttype="rect"/>
+              </v:shapetype>
+              <v:shape id="Text Box 11" o:spid="_x0000_s1026" type="#_x0000_t202" style="position:absolute;margin-left:0;margin-top:.05pt;width:504.65pt;height:84.65pt;z-index:251660304;visibility:visible;mso-wrap-style:square;mso-width-percent:0;mso-height-percent:0;mso-wrap-distance-left:9pt;mso-wrap-distance-top:0;mso-wrap-distance-right:9pt;mso-wrap-distance-bottom:0;mso-position-horizontal:absolute;mso-position-horizontal-relative:text;mso-position-vertical:absolute;mso-position-vertical-relative:text;mso-width-percent:0;mso-height-percent:0;mso-width-relative:margin;mso-height-relative:margin;v-text-anchor:middle" o:gfxdata="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" fillcolor="#e2efd9 [665]" strokeweight=".5pt">
+                <v:textbox>
+                  <w:txbxContent>
+                    <w:p>
+                      <w:pPr>
+                        <w:pStyle w:val="NoSpacing"/>
+                        <w:jc w:val="center"/>
+                        <w:rPr>
+                          <w:sz w:val="20"/>
+                          <w:szCs w:val="20"/>
+                        </w:rPr>
+                      </w:pPr>
+                      <w:r>
+                        <w:rPr>
+                          <w:sz w:val="20"/>
+                          <w:szCs w:val="20"/>
+                        </w:rPr>
+                        <w:t xml:space="preserve">This document is part of </w:t>
+                      </w:r>
+                      <w:r>
+                        <w:rPr>
+                          <w:sz w:val="20"/>
+                          <w:szCs w:val="20"/>
+                        </w:rPr>
+                        <w:t xml:space="preserve">series of worked examples intended to demonstrate key functionalities of the </w:t>
+                      </w:r>
+                      <w:r>
+                        <w:rPr>
+                          <w:sz w:val="20"/>
+                          <w:szCs w:val="20"/>
+                        </w:rPr>
+                        <w:t xml:space="preserve">Population </w:t>
+                      </w:r>
+                      <w:proofErr w:type="spellStart"/>
+                      <w:r>
+                        <w:rPr>
+                          <w:sz w:val="20"/>
+                          <w:szCs w:val="20"/>
+                        </w:rPr>
+                        <w:t>Lifecourse</w:t>
+                      </w:r>
+                      <w:proofErr w:type="spellEnd"/>
+                      <w:r>
+                        <w:rPr>
+                          <w:sz w:val="20"/>
+                          <w:szCs w:val="20"/>
+                        </w:rPr>
+                        <w:t xml:space="preserve"> to Health Effects Modeling (PLETHEM) Suite. This document should be treated as draft and is currently released as a </w:t>
+                      </w:r>
+                      <w:r>
+                        <w:rPr>
+                          <w:i/>
+                          <w:iCs/>
+                          <w:sz w:val="20"/>
+                          <w:szCs w:val="20"/>
+                        </w:rPr>
+                        <w:t>public beta</w:t>
+                      </w:r>
+                      <w:r>
+                        <w:rPr>
+                          <w:sz w:val="20"/>
+                          <w:szCs w:val="20"/>
+                        </w:rPr>
+                        <w:t>.</w:t>
+                      </w:r>
+                    </w:p>
+                    <w:p>
+                      <w:pPr>
+                        <w:pStyle w:val="NoSpacing"/>
+                        <w:jc w:val="center"/>
+                        <w:rPr>
+                          <w:sz w:val="20"/>
+                          <w:szCs w:val="20"/>
+                        </w:rPr>
+                      </w:pPr>
+                      <w:r>
+                        <w:rPr>
+                          <w:sz w:val="20"/>
+                          <w:szCs w:val="20"/>
+                        </w:rPr>
+                        <w:t>D</w:t>
+                      </w:r>
+                      <w:r>
+                        <w:rPr>
+                          <w:sz w:val="20"/>
+                          <w:szCs w:val="20"/>
+                        </w:rPr>
+                        <w:t xml:space="preserve">ocumentation can be found at </w:t>
+                      </w:r>
+                      <w:hyperlink r:id="rId13" w:history="1">
+                        <w:r>
+                          <w:rPr>
+                            <w:rStyle w:val="Hyperlink"/>
+                            <w:sz w:val="20"/>
+                            <w:szCs w:val="20"/>
+                          </w:rPr>
+                          <w:t>https://scitovation.com/plethem</w:t>
+                        </w:r>
+                      </w:hyperlink>
+                    </w:p>
+                    <w:p>
+                      <w:pPr>
+                        <w:pStyle w:val="NoSpacing"/>
+                        <w:jc w:val="center"/>
+                        <w:rPr>
+                          <w:sz w:val="20"/>
+                          <w:szCs w:val="20"/>
+                        </w:rPr>
+                      </w:pPr>
+                      <w:r>
+                        <w:rPr>
+                          <w:sz w:val="20"/>
+                          <w:szCs w:val="20"/>
+                        </w:rPr>
+                        <w:t xml:space="preserve">Questions and comments about PLETHEM or about this document are welcomed at </w:t>
+                      </w:r>
+                      <w:hyperlink r:id="rId14" w:history="1">
+                        <w:r>
+                          <w:rPr>
+                            <w:rStyle w:val="Hyperlink"/>
+                            <w:sz w:val="20"/>
+                            <w:szCs w:val="20"/>
+                          </w:rPr>
+                          <w:t>plethem@scitovation.com</w:t>
+                        </w:r>
+                      </w:hyperlink>
+                    </w:p>
+                  </w:txbxContent>
+                </v:textbox>
+                <w10:wrap type="square"/>
+              </v:shape>
+            </w:pict>
+          </mc:Fallback>
+        </mc:AlternateContent>
+      </w:r>
+      <w:r>
+        <w:rPr>
           <w:rFonts w:asciiTheme="majorHAnsi" w:eastAsiaTheme="majorEastAsia" w:hAnsiTheme="majorHAnsi" w:cstheme="majorBidi"/>
           <w:spacing w:val="-10"/>
           <w:kern w:val="28"/>
@@ -62,15 +393,7 @@
         <w:t xml:space="preserve">equivalents </w:t>
       </w:r>
       <w:r>
-        <w:t>(BEs) are defined as the concentration of a chemical (or metabolite) in a biological medium (blood, urine, human milk, etc.) consistent with defined exposure guidance values or toxicity criteria including reference doses and reference concentrations (</w:t>
-      </w:r>
-      <w:proofErr w:type="spellStart"/>
-      <w:r>
-        <w:t>RfD</w:t>
-      </w:r>
-      <w:proofErr w:type="spellEnd"/>
-      <w:r>
-        <w:t xml:space="preserve"> and </w:t>
+        <w:t xml:space="preserve">(BEs) are defined as the concentration of a chemical (or metabolite) in a biological medium (blood, urine, human milk, etc.) consistent with defined exposure guidance values or toxicity criteria including reference doses and reference concentrations (RfD and </w:t>
       </w:r>
       <w:proofErr w:type="spellStart"/>
       <w:r>
@@ -298,7 +621,7 @@
       <w:r>
         <w:t xml:space="preserve"> (</w:t>
       </w:r>
-      <w:hyperlink r:id="rId11" w:history="1">
+      <w:hyperlink r:id="rId15" w:history="1">
         <w:r>
           <w:rPr>
             <w:rStyle w:val="Hyperlink"/>
@@ -327,7 +650,7 @@
       <w:r>
         <w:t xml:space="preserve"> database containing SEEM3 estimates for multiple chemicals can be downloaded</w:t>
       </w:r>
-      <w:hyperlink r:id="rId12" w:history="1">
+      <w:hyperlink r:id="rId16" w:history="1">
         <w:r>
           <w:rPr>
             <w:rStyle w:val="Hyperlink"/>
@@ -466,6 +789,7 @@
         <w:rPr>
           <w:noProof/>
         </w:rPr>
+        <w:lastRenderedPageBreak/>
         <w:drawing>
           <wp:anchor distT="0" distB="0" distL="114300" distR="114300" simplePos="0" relativeHeight="251658248" behindDoc="0" locked="0" layoutInCell="1" allowOverlap="1" wp14:anchorId="20A2E123" wp14:editId="00083EC5">
             <wp:simplePos x="0" y="0"/>
@@ -492,7 +816,7 @@
                     </pic:cNvPicPr>
                   </pic:nvPicPr>
                   <pic:blipFill>
-                    <a:blip r:embed="rId13" cstate="print">
+                    <a:blip r:embed="rId17" cstate="print">
                       <a:extLst>
                         <a:ext uri="{28A0092B-C50C-407E-A947-70E740481C1C}">
                           <a14:useLocalDpi xmlns:a14="http://schemas.microsoft.com/office/drawing/2010/main" val="0"/>
@@ -805,7 +1129,7 @@
                     </pic:cNvPicPr>
                   </pic:nvPicPr>
                   <pic:blipFill>
-                    <a:blip r:embed="rId14">
+                    <a:blip r:embed="rId18">
                       <a:extLst>
                         <a:ext uri="{28A0092B-C50C-407E-A947-70E740481C1C}">
                           <a14:useLocalDpi xmlns:a14="http://schemas.microsoft.com/office/drawing/2010/main" val="0"/>
@@ -901,6 +1225,7 @@
         <w:rPr>
           <w:noProof/>
         </w:rPr>
+        <w:lastRenderedPageBreak/>
         <w:drawing>
           <wp:anchor distT="0" distB="0" distL="114300" distR="114300" simplePos="0" relativeHeight="251658255" behindDoc="0" locked="0" layoutInCell="1" allowOverlap="1" wp14:anchorId="30CAE492" wp14:editId="72AF897C">
             <wp:simplePos x="0" y="0"/>
@@ -927,7 +1252,7 @@
                     </pic:cNvPicPr>
                   </pic:nvPicPr>
                   <pic:blipFill>
-                    <a:blip r:embed="rId15">
+                    <a:blip r:embed="rId19">
                       <a:extLst>
                         <a:ext uri="{28A0092B-C50C-407E-A947-70E740481C1C}">
                           <a14:useLocalDpi xmlns:a14="http://schemas.microsoft.com/office/drawing/2010/main" val="0"/>
@@ -1412,6 +1737,7 @@
         <w:rPr>
           <w:noProof/>
         </w:rPr>
+        <w:lastRenderedPageBreak/>
         <w:drawing>
           <wp:anchor distT="0" distB="0" distL="114300" distR="114300" simplePos="0" relativeHeight="251658246" behindDoc="0" locked="0" layoutInCell="1" allowOverlap="1" wp14:anchorId="23FBB116" wp14:editId="236B1F21">
             <wp:simplePos x="0" y="0"/>
@@ -1438,7 +1764,7 @@
                     </pic:cNvPicPr>
                   </pic:nvPicPr>
                   <pic:blipFill>
-                    <a:blip r:embed="rId16" cstate="print">
+                    <a:blip r:embed="rId20" cstate="print">
                       <a:extLst>
                         <a:ext uri="{28A0092B-C50C-407E-A947-70E740481C1C}">
                           <a14:useLocalDpi xmlns:a14="http://schemas.microsoft.com/office/drawing/2010/main" val="0"/>
@@ -1518,7 +1844,7 @@
       <w:r>
         <w:t xml:space="preserve">If you haven’t already, download the SEEM exposure estimates from this </w:t>
       </w:r>
-      <w:hyperlink r:id="rId17" w:history="1">
+      <w:hyperlink r:id="rId21" w:history="1">
         <w:r>
           <w:rPr>
             <w:rStyle w:val="Hyperlink"/>
@@ -1741,7 +2067,7 @@
                     </pic:cNvPicPr>
                   </pic:nvPicPr>
                   <pic:blipFill>
-                    <a:blip r:embed="rId18" cstate="print">
+                    <a:blip r:embed="rId22" cstate="print">
                       <a:extLst>
                         <a:ext uri="{28A0092B-C50C-407E-A947-70E740481C1C}">
                           <a14:useLocalDpi xmlns:a14="http://schemas.microsoft.com/office/drawing/2010/main" val="0"/>
@@ -1809,6 +2135,7 @@
         <w:pStyle w:val="Heading2"/>
       </w:pPr>
       <w:r>
+        <w:lastRenderedPageBreak/>
         <w:t>Create a chemical</w:t>
       </w:r>
       <w:r>
@@ -1849,7 +2176,7 @@
                     </pic:cNvPicPr>
                   </pic:nvPicPr>
                   <pic:blipFill>
-                    <a:blip r:embed="rId19">
+                    <a:blip r:embed="rId23">
                       <a:extLst>
                         <a:ext uri="{28A0092B-C50C-407E-A947-70E740481C1C}">
                           <a14:useLocalDpi xmlns:a14="http://schemas.microsoft.com/office/drawing/2010/main" val="0"/>
@@ -2006,7 +2333,7 @@
                     <pic:cNvPicPr/>
                   </pic:nvPicPr>
                   <pic:blipFill>
-                    <a:blip r:embed="rId20" cstate="print">
+                    <a:blip r:embed="rId24" cstate="print">
                       <a:extLst>
                         <a:ext uri="{28A0092B-C50C-407E-A947-70E740481C1C}">
                           <a14:useLocalDpi xmlns:a14="http://schemas.microsoft.com/office/drawing/2010/main" val="0"/>
@@ -2082,6 +2409,7 @@
         <w:jc w:val="both"/>
       </w:pPr>
       <w:r>
+        <w:lastRenderedPageBreak/>
         <w:t xml:space="preserve">Click on the </w:t>
       </w:r>
       <w:r>
@@ -2442,7 +2770,7 @@
                     <pic:cNvPicPr/>
                   </pic:nvPicPr>
                   <pic:blipFill>
-                    <a:blip r:embed="rId21">
+                    <a:blip r:embed="rId25">
                       <a:extLst>
                         <a:ext uri="{28A0092B-C50C-407E-A947-70E740481C1C}">
                           <a14:useLocalDpi xmlns:a14="http://schemas.microsoft.com/office/drawing/2010/main" val="0"/>
@@ -2799,6 +3127,7 @@
         <w:rPr>
           <w:noProof/>
         </w:rPr>
+        <w:lastRenderedPageBreak/>
         <w:drawing>
           <wp:anchor distT="0" distB="0" distL="114300" distR="114300" simplePos="0" relativeHeight="251658242" behindDoc="0" locked="0" layoutInCell="1" allowOverlap="1" wp14:anchorId="403B878B" wp14:editId="085452B4">
             <wp:simplePos x="0" y="0"/>
@@ -2825,7 +3154,7 @@
                     </pic:cNvPicPr>
                   </pic:nvPicPr>
                   <pic:blipFill>
-                    <a:blip r:embed="rId22" cstate="print">
+                    <a:blip r:embed="rId26" cstate="print">
                       <a:extLst>
                         <a:ext uri="{28A0092B-C50C-407E-A947-70E740481C1C}">
                           <a14:useLocalDpi xmlns:a14="http://schemas.microsoft.com/office/drawing/2010/main" val="0"/>
@@ -2940,7 +3269,7 @@
                     <pic:cNvPicPr/>
                   </pic:nvPicPr>
                   <pic:blipFill>
-                    <a:blip r:embed="rId23" cstate="print">
+                    <a:blip r:embed="rId27" cstate="print">
                       <a:extLst>
                         <a:ext uri="{28A0092B-C50C-407E-A947-70E740481C1C}">
                           <a14:useLocalDpi xmlns:a14="http://schemas.microsoft.com/office/drawing/2010/main" val="0"/>
@@ -3336,6 +3665,9 @@
         <w:jc w:val="both"/>
       </w:pPr>
       <w:r>
+        <w:rPr>
+          <w:noProof/>
+        </w:rPr>
         <w:drawing>
           <wp:inline distT="0" distB="0" distL="0" distR="0" wp14:anchorId="7E10B7E4" wp14:editId="42518812">
             <wp:extent cx="6400800" cy="1207135"/>
@@ -3352,7 +3684,7 @@
                     <pic:cNvPicPr/>
                   </pic:nvPicPr>
                   <pic:blipFill>
-                    <a:blip r:embed="rId24"/>
+                    <a:blip r:embed="rId28"/>
                     <a:stretch>
                       <a:fillRect/>
                     </a:stretch>
@@ -3383,6 +3715,7 @@
         <w:jc w:val="both"/>
       </w:pPr>
       <w:r>
+        <w:lastRenderedPageBreak/>
         <w:t xml:space="preserve">Click “Save As” to save the exposure scenario. </w:t>
       </w:r>
       <w:r>
@@ -3467,6 +3800,9 @@
         <w:t xml:space="preserve"> </w:t>
       </w:r>
       <w:r>
+        <w:rPr>
+          <w:noProof/>
+        </w:rPr>
         <w:drawing>
           <wp:anchor distT="0" distB="0" distL="114300" distR="114300" simplePos="0" relativeHeight="251658256" behindDoc="1" locked="0" layoutInCell="1" allowOverlap="1" wp14:anchorId="4D7ACC48" wp14:editId="6D0B622A">
             <wp:simplePos x="0" y="0"/>
@@ -3499,7 +3835,7 @@
                     <pic:cNvPicPr/>
                   </pic:nvPicPr>
                   <pic:blipFill>
-                    <a:blip r:embed="rId25" cstate="print">
+                    <a:blip r:embed="rId29" cstate="print">
                       <a:extLst>
                         <a:ext uri="{28A0092B-C50C-407E-A947-70E740481C1C}">
                           <a14:useLocalDpi xmlns:a14="http://schemas.microsoft.com/office/drawing/2010/main" val="0"/>
@@ -3594,7 +3930,7 @@
                     </pic:cNvPicPr>
                   </pic:nvPicPr>
                   <pic:blipFill>
-                    <a:blip r:embed="rId26" cstate="print">
+                    <a:blip r:embed="rId30" cstate="print">
                       <a:extLst>
                         <a:ext uri="{28A0092B-C50C-407E-A947-70E740481C1C}">
                           <a14:useLocalDpi xmlns:a14="http://schemas.microsoft.com/office/drawing/2010/main" val="0"/>
@@ -3912,6 +4248,7 @@
         <w:jc w:val="both"/>
       </w:pPr>
       <w:r>
+        <w:lastRenderedPageBreak/>
         <w:t>C</w:t>
       </w:r>
       <w:r>
@@ -3953,7 +4290,7 @@
                     </pic:cNvPicPr>
                   </pic:nvPicPr>
                   <pic:blipFill>
-                    <a:blip r:embed="rId27" cstate="print">
+                    <a:blip r:embed="rId31" cstate="print">
                       <a:extLst>
                         <a:ext uri="{28A0092B-C50C-407E-A947-70E740481C1C}">
                           <a14:useLocalDpi xmlns:a14="http://schemas.microsoft.com/office/drawing/2010/main" val="0"/>
@@ -4018,7 +4355,7 @@
                     <pic:cNvPicPr/>
                   </pic:nvPicPr>
                   <pic:blipFill>
-                    <a:blip r:embed="rId28" cstate="print">
+                    <a:blip r:embed="rId32" cstate="print">
                       <a:extLst>
                         <a:ext uri="{28A0092B-C50C-407E-A947-70E740481C1C}">
                           <a14:useLocalDpi xmlns:a14="http://schemas.microsoft.com/office/drawing/2010/main" val="0"/>
@@ -4611,6 +4948,7 @@
         <w:jc w:val="both"/>
       </w:pPr>
       <w:r>
+        <w:lastRenderedPageBreak/>
         <w:t>C</w:t>
       </w:r>
       <w:r>
@@ -4720,7 +5058,7 @@
                     </pic:cNvPicPr>
                   </pic:nvPicPr>
                   <pic:blipFill>
-                    <a:blip r:embed="rId29" cstate="print">
+                    <a:blip r:embed="rId33" cstate="print">
                       <a:extLst>
                         <a:ext uri="{28A0092B-C50C-407E-A947-70E740481C1C}">
                           <a14:useLocalDpi xmlns:a14="http://schemas.microsoft.com/office/drawing/2010/main" val="0"/>
@@ -5083,7 +5421,7 @@
                     </pic:cNvPicPr>
                   </pic:nvPicPr>
                   <pic:blipFill>
-                    <a:blip r:embed="rId30" cstate="print">
+                    <a:blip r:embed="rId34" cstate="print">
                       <a:extLst>
                         <a:ext uri="{28A0092B-C50C-407E-A947-70E740481C1C}">
                           <a14:useLocalDpi xmlns:a14="http://schemas.microsoft.com/office/drawing/2010/main" val="0"/>
@@ -5172,6 +5510,7 @@
         <w:rPr>
           <w:noProof/>
         </w:rPr>
+        <w:lastRenderedPageBreak/>
         <w:drawing>
           <wp:anchor distT="0" distB="0" distL="114300" distR="114300" simplePos="0" relativeHeight="251658253" behindDoc="0" locked="0" layoutInCell="1" allowOverlap="1" wp14:anchorId="1D801EC9" wp14:editId="489D1532">
             <wp:simplePos x="0" y="0"/>
@@ -5198,7 +5537,7 @@
                     </pic:cNvPicPr>
                   </pic:nvPicPr>
                   <pic:blipFill>
-                    <a:blip r:embed="rId31" cstate="print">
+                    <a:blip r:embed="rId35" cstate="print">
                       <a:extLst>
                         <a:ext uri="{28A0092B-C50C-407E-A947-70E740481C1C}">
                           <a14:useLocalDpi xmlns:a14="http://schemas.microsoft.com/office/drawing/2010/main" val="0"/>
@@ -5340,12 +5679,7 @@
       </w:pPr>
     </w:p>
     <w:sectPr>
-      <w:headerReference w:type="even" r:id="rId32"/>
-      <w:headerReference w:type="default" r:id="rId33"/>
-      <w:footerReference w:type="even" r:id="rId34"/>
-      <w:footerReference w:type="default" r:id="rId35"/>
-      <w:headerReference w:type="first" r:id="rId36"/>
-      <w:footerReference w:type="first" r:id="rId37"/>
+      <w:headerReference w:type="default" r:id="rId36"/>
       <w:pgSz w:w="12240" w:h="15840"/>
       <w:pgMar w:top="720" w:right="1080" w:bottom="720" w:left="1080" w:header="288" w:footer="187" w:gutter="0"/>
       <w:cols w:space="720"/>
@@ -5387,36 +5721,6 @@
 </w:endnotes>
 </file>
 
-<file path=word/footer1.xml><?xml version="1.0" encoding="utf-8"?>
-<w:ftr xmlns:wpc="http://schemas.microsoft.com/office/word/2010/wordprocessingCanvas" xmlns:cx="http://schemas.microsoft.com/office/drawing/2014/chartex" xmlns:cx1="http://schemas.microsoft.com/office/drawing/2015/9/8/chartex" xmlns:cx2="http://schemas.microsoft.com/office/drawing/2015/10/21/chartex" xmlns:cx3="http://schemas.microsoft.com/office/drawing/2016/5/9/chartex" xmlns:cx4="http://schemas.microsoft.com/office/drawing/2016/5/10/chartex" xmlns:cx5="http://schemas.microsoft.com/office/drawing/2016/5/11/chartex" xmlns:cx6="http://schemas.microsoft.com/office/drawing/2016/5/12/chartex" xmlns:cx7="http://schemas.microsoft.com/office/drawing/2016/5/13/chartex" xmlns:cx8="http://schemas.microsoft.com/office/drawing/2016/5/14/chartex" xmlns:mc="http://schemas.openxmlformats.org/markup-compatibility/2006" xmlns:aink="http://schemas.microsoft.com/office/drawing/2016/ink" xmlns:am3d="http://schemas.microsoft.com/office/drawing/2017/model3d" xmlns:o="urn:schemas-microsoft-com:office:office" xmlns:r="http://schemas.openxmlformats.org/officeDocument/2006/relationships" xmlns:m="http://schemas.openxmlformats.org/officeDocument/2006/math" xmlns:v="urn:schemas-microsoft-com:vml" xmlns:wp14="http://schemas.microsoft.com/office/word/2010/wordprocessingDrawing" xmlns:wp="http://schemas.openxmlformats.org/drawingml/2006/wordprocessingDrawing" xmlns:w10="urn:schemas-microsoft-com:office:word" xmlns:w="http://schemas.openxmlformats.org/wordprocessingml/2006/main" xmlns:w14="http://schemas.microsoft.com/office/word/2010/wordml" xmlns:w15="http://schemas.microsoft.com/office/word/2012/wordml" xmlns:w16cex="http://schemas.microsoft.com/office/word/2018/wordml/cex" xmlns:w16cid="http://schemas.microsoft.com/office/word/2016/wordml/cid" xmlns:w16="http://schemas.microsoft.com/office/word/2018/wordml" xmlns:w16se="http://schemas.microsoft.com/office/word/2015/wordml/symex" xmlns:wpg="http://schemas.microsoft.com/office/word/2010/wordprocessingGroup" xmlns:wpi="http://schemas.microsoft.com/office/word/2010/wordprocessingInk" xmlns:wne="http://schemas.microsoft.com/office/word/2006/wordml" xmlns:wps="http://schemas.microsoft.com/office/word/2010/wordprocessingShape" mc:Ignorable="w14 w15 w16se w16cid w16 w16cex wp14">
-  <w:p>
-    <w:pPr>
-      <w:pStyle w:val="Footer"/>
-    </w:pPr>
-  </w:p>
-</w:ftr>
-</file>
-
-<file path=word/footer2.xml><?xml version="1.0" encoding="utf-8"?>
-<w:ftr xmlns:wpc="http://schemas.microsoft.com/office/word/2010/wordprocessingCanvas" xmlns:cx="http://schemas.microsoft.com/office/drawing/2014/chartex" xmlns:cx1="http://schemas.microsoft.com/office/drawing/2015/9/8/chartex" xmlns:cx2="http://schemas.microsoft.com/office/drawing/2015/10/21/chartex" xmlns:cx3="http://schemas.microsoft.com/office/drawing/2016/5/9/chartex" xmlns:cx4="http://schemas.microsoft.com/office/drawing/2016/5/10/chartex" xmlns:cx5="http://schemas.microsoft.com/office/drawing/2016/5/11/chartex" xmlns:cx6="http://schemas.microsoft.com/office/drawing/2016/5/12/chartex" xmlns:cx7="http://schemas.microsoft.com/office/drawing/2016/5/13/chartex" xmlns:cx8="http://schemas.microsoft.com/office/drawing/2016/5/14/chartex" xmlns:mc="http://schemas.openxmlformats.org/markup-compatibility/2006" xmlns:aink="http://schemas.microsoft.com/office/drawing/2016/ink" xmlns:am3d="http://schemas.microsoft.com/office/drawing/2017/model3d" xmlns:o="urn:schemas-microsoft-com:office:office" xmlns:r="http://schemas.openxmlformats.org/officeDocument/2006/relationships" xmlns:m="http://schemas.openxmlformats.org/officeDocument/2006/math" xmlns:v="urn:schemas-microsoft-com:vml" xmlns:wp14="http://schemas.microsoft.com/office/word/2010/wordprocessingDrawing" xmlns:wp="http://schemas.openxmlformats.org/drawingml/2006/wordprocessingDrawing" xmlns:w10="urn:schemas-microsoft-com:office:word" xmlns:w="http://schemas.openxmlformats.org/wordprocessingml/2006/main" xmlns:w14="http://schemas.microsoft.com/office/word/2010/wordml" xmlns:w15="http://schemas.microsoft.com/office/word/2012/wordml" xmlns:w16cex="http://schemas.microsoft.com/office/word/2018/wordml/cex" xmlns:w16cid="http://schemas.microsoft.com/office/word/2016/wordml/cid" xmlns:w16="http://schemas.microsoft.com/office/word/2018/wordml" xmlns:w16se="http://schemas.microsoft.com/office/word/2015/wordml/symex" xmlns:wpg="http://schemas.microsoft.com/office/word/2010/wordprocessingGroup" xmlns:wpi="http://schemas.microsoft.com/office/word/2010/wordprocessingInk" xmlns:wne="http://schemas.microsoft.com/office/word/2006/wordml" xmlns:wps="http://schemas.microsoft.com/office/word/2010/wordprocessingShape" mc:Ignorable="w14 w15 w16se w16cid w16 w16cex wp14">
-  <w:p>
-    <w:pPr>
-      <w:pStyle w:val="Footer"/>
-    </w:pPr>
-  </w:p>
-</w:ftr>
-</file>
-
-<file path=word/footer3.xml><?xml version="1.0" encoding="utf-8"?>
-<w:ftr xmlns:wpc="http://schemas.microsoft.com/office/word/2010/wordprocessingCanvas" xmlns:cx="http://schemas.microsoft.com/office/drawing/2014/chartex" xmlns:cx1="http://schemas.microsoft.com/office/drawing/2015/9/8/chartex" xmlns:cx2="http://schemas.microsoft.com/office/drawing/2015/10/21/chartex" xmlns:cx3="http://schemas.microsoft.com/office/drawing/2016/5/9/chartex" xmlns:cx4="http://schemas.microsoft.com/office/drawing/2016/5/10/chartex" xmlns:cx5="http://schemas.microsoft.com/office/drawing/2016/5/11/chartex" xmlns:cx6="http://schemas.microsoft.com/office/drawing/2016/5/12/chartex" xmlns:cx7="http://schemas.microsoft.com/office/drawing/2016/5/13/chartex" xmlns:cx8="http://schemas.microsoft.com/office/drawing/2016/5/14/chartex" xmlns:mc="http://schemas.openxmlformats.org/markup-compatibility/2006" xmlns:aink="http://schemas.microsoft.com/office/drawing/2016/ink" xmlns:am3d="http://schemas.microsoft.com/office/drawing/2017/model3d" xmlns:o="urn:schemas-microsoft-com:office:office" xmlns:r="http://schemas.openxmlformats.org/officeDocument/2006/relationships" xmlns:m="http://schemas.openxmlformats.org/officeDocument/2006/math" xmlns:v="urn:schemas-microsoft-com:vml" xmlns:wp14="http://schemas.microsoft.com/office/word/2010/wordprocessingDrawing" xmlns:wp="http://schemas.openxmlformats.org/drawingml/2006/wordprocessingDrawing" xmlns:w10="urn:schemas-microsoft-com:office:word" xmlns:w="http://schemas.openxmlformats.org/wordprocessingml/2006/main" xmlns:w14="http://schemas.microsoft.com/office/word/2010/wordml" xmlns:w15="http://schemas.microsoft.com/office/word/2012/wordml" xmlns:w16cex="http://schemas.microsoft.com/office/word/2018/wordml/cex" xmlns:w16cid="http://schemas.microsoft.com/office/word/2016/wordml/cid" xmlns:w16="http://schemas.microsoft.com/office/word/2018/wordml" xmlns:w16se="http://schemas.microsoft.com/office/word/2015/wordml/symex" xmlns:wpg="http://schemas.microsoft.com/office/word/2010/wordprocessingGroup" xmlns:wpi="http://schemas.microsoft.com/office/word/2010/wordprocessingInk" xmlns:wne="http://schemas.microsoft.com/office/word/2006/wordml" xmlns:wps="http://schemas.microsoft.com/office/word/2010/wordprocessingShape" mc:Ignorable="w14 w15 w16se w16cid w16 w16cex wp14">
-  <w:p>
-    <w:pPr>
-      <w:pStyle w:val="Footer"/>
-    </w:pPr>
-  </w:p>
-</w:ftr>
-</file>
-
 <file path=word/footnotes.xml><?xml version="1.0" encoding="utf-8"?>
 <w:footnotes xmlns:wpc="http://schemas.microsoft.com/office/word/2010/wordprocessingCanvas" xmlns:cx="http://schemas.microsoft.com/office/drawing/2014/chartex" xmlns:cx1="http://schemas.microsoft.com/office/drawing/2015/9/8/chartex" xmlns:cx2="http://schemas.microsoft.com/office/drawing/2015/10/21/chartex" xmlns:cx3="http://schemas.microsoft.com/office/drawing/2016/5/9/chartex" xmlns:cx4="http://schemas.microsoft.com/office/drawing/2016/5/10/chartex" xmlns:cx5="http://schemas.microsoft.com/office/drawing/2016/5/11/chartex" xmlns:cx6="http://schemas.microsoft.com/office/drawing/2016/5/12/chartex" xmlns:cx7="http://schemas.microsoft.com/office/drawing/2016/5/13/chartex" xmlns:cx8="http://schemas.microsoft.com/office/drawing/2016/5/14/chartex" xmlns:mc="http://schemas.openxmlformats.org/markup-compatibility/2006" xmlns:aink="http://schemas.microsoft.com/office/drawing/2016/ink" xmlns:am3d="http://schemas.microsoft.com/office/drawing/2017/model3d" xmlns:o="urn:schemas-microsoft-com:office:office" xmlns:r="http://schemas.openxmlformats.org/officeDocument/2006/relationships" xmlns:m="http://schemas.openxmlformats.org/officeDocument/2006/math" xmlns:v="urn:schemas-microsoft-com:vml" xmlns:wp14="http://schemas.microsoft.com/office/word/2010/wordprocessingDrawing" xmlns:wp="http://schemas.openxmlformats.org/drawingml/2006/wordprocessingDrawing" xmlns:w10="urn:schemas-microsoft-com:office:word" xmlns:w="http://schemas.openxmlformats.org/wordprocessingml/2006/main" xmlns:w14="http://schemas.microsoft.com/office/word/2010/wordml" xmlns:w15="http://schemas.microsoft.com/office/word/2012/wordml" xmlns:w16cex="http://schemas.microsoft.com/office/word/2018/wordml/cex" xmlns:w16cid="http://schemas.microsoft.com/office/word/2016/wordml/cid" xmlns:w16="http://schemas.microsoft.com/office/word/2018/wordml" xmlns:w16se="http://schemas.microsoft.com/office/word/2015/wordml/symex" xmlns:wpg="http://schemas.microsoft.com/office/word/2010/wordprocessingGroup" xmlns:wpi="http://schemas.microsoft.com/office/word/2010/wordprocessingInk" xmlns:wne="http://schemas.microsoft.com/office/word/2006/wordml" xmlns:wps="http://schemas.microsoft.com/office/word/2010/wordprocessingShape" mc:Ignorable="w14 w15 w16se w16cid w16 w16cex wp14">
   <w:footnote w:type="separator" w:id="-1">
@@ -5618,16 +5922,6 @@
 </file>
 
 <file path=word/header1.xml><?xml version="1.0" encoding="utf-8"?>
-<w:hdr xmlns:wpc="http://schemas.microsoft.com/office/word/2010/wordprocessingCanvas" xmlns:cx="http://schemas.microsoft.com/office/drawing/2014/chartex" xmlns:cx1="http://schemas.microsoft.com/office/drawing/2015/9/8/chartex" xmlns:cx2="http://schemas.microsoft.com/office/drawing/2015/10/21/chartex" xmlns:cx3="http://schemas.microsoft.com/office/drawing/2016/5/9/chartex" xmlns:cx4="http://schemas.microsoft.com/office/drawing/2016/5/10/chartex" xmlns:cx5="http://schemas.microsoft.com/office/drawing/2016/5/11/chartex" xmlns:cx6="http://schemas.microsoft.com/office/drawing/2016/5/12/chartex" xmlns:cx7="http://schemas.microsoft.com/office/drawing/2016/5/13/chartex" xmlns:cx8="http://schemas.microsoft.com/office/drawing/2016/5/14/chartex" xmlns:mc="http://schemas.openxmlformats.org/markup-compatibility/2006" xmlns:aink="http://schemas.microsoft.com/office/drawing/2016/ink" xmlns:am3d="http://schemas.microsoft.com/office/drawing/2017/model3d" xmlns:o="urn:schemas-microsoft-com:office:office" xmlns:r="http://schemas.openxmlformats.org/officeDocument/2006/relationships" xmlns:m="http://schemas.openxmlformats.org/officeDocument/2006/math" xmlns:v="urn:schemas-microsoft-com:vml" xmlns:wp14="http://schemas.microsoft.com/office/word/2010/wordprocessingDrawing" xmlns:wp="http://schemas.openxmlformats.org/drawingml/2006/wordprocessingDrawing" xmlns:w10="urn:schemas-microsoft-com:office:word" xmlns:w="http://schemas.openxmlformats.org/wordprocessingml/2006/main" xmlns:w14="http://schemas.microsoft.com/office/word/2010/wordml" xmlns:w15="http://schemas.microsoft.com/office/word/2012/wordml" xmlns:w16cex="http://schemas.microsoft.com/office/word/2018/wordml/cex" xmlns:w16cid="http://schemas.microsoft.com/office/word/2016/wordml/cid" xmlns:w16="http://schemas.microsoft.com/office/word/2018/wordml" xmlns:w16se="http://schemas.microsoft.com/office/word/2015/wordml/symex" xmlns:wpg="http://schemas.microsoft.com/office/word/2010/wordprocessingGroup" xmlns:wpi="http://schemas.microsoft.com/office/word/2010/wordprocessingInk" xmlns:wne="http://schemas.microsoft.com/office/word/2006/wordml" xmlns:wps="http://schemas.microsoft.com/office/word/2010/wordprocessingShape" mc:Ignorable="w14 w15 w16se w16cid w16 w16cex wp14">
-  <w:p>
-    <w:pPr>
-      <w:pStyle w:val="Header"/>
-    </w:pPr>
-  </w:p>
-</w:hdr>
-</file>
-
-<file path=word/header2.xml><?xml version="1.0" encoding="utf-8"?>
 <w:hdr xmlns:wpc="http://schemas.microsoft.com/office/word/2010/wordprocessingCanvas" xmlns:cx="http://schemas.microsoft.com/office/drawing/2014/chartex" xmlns:cx1="http://schemas.microsoft.com/office/drawing/2015/9/8/chartex" xmlns:cx2="http://schemas.microsoft.com/office/drawing/2015/10/21/chartex" xmlns:cx3="http://schemas.microsoft.com/office/drawing/2016/5/9/chartex" xmlns:cx4="http://schemas.microsoft.com/office/drawing/2016/5/10/chartex" xmlns:cx5="http://schemas.microsoft.com/office/drawing/2016/5/11/chartex" xmlns:cx6="http://schemas.microsoft.com/office/drawing/2016/5/12/chartex" xmlns:cx7="http://schemas.microsoft.com/office/drawing/2016/5/13/chartex" xmlns:cx8="http://schemas.microsoft.com/office/drawing/2016/5/14/chartex" xmlns:mc="http://schemas.openxmlformats.org/markup-compatibility/2006" xmlns:aink="http://schemas.microsoft.com/office/drawing/2016/ink" xmlns:am3d="http://schemas.microsoft.com/office/drawing/2017/model3d" xmlns:o="urn:schemas-microsoft-com:office:office" xmlns:r="http://schemas.openxmlformats.org/officeDocument/2006/relationships" xmlns:m="http://schemas.openxmlformats.org/officeDocument/2006/math" xmlns:v="urn:schemas-microsoft-com:vml" xmlns:wp14="http://schemas.microsoft.com/office/word/2010/wordprocessingDrawing" xmlns:wp="http://schemas.openxmlformats.org/drawingml/2006/wordprocessingDrawing" xmlns:w10="urn:schemas-microsoft-com:office:word" xmlns:w="http://schemas.openxmlformats.org/wordprocessingml/2006/main" xmlns:w14="http://schemas.microsoft.com/office/word/2010/wordml" xmlns:w15="http://schemas.microsoft.com/office/word/2012/wordml" xmlns:w16cex="http://schemas.microsoft.com/office/word/2018/wordml/cex" xmlns:w16cid="http://schemas.microsoft.com/office/word/2016/wordml/cid" xmlns:w16="http://schemas.microsoft.com/office/word/2018/wordml" xmlns:w16se="http://schemas.microsoft.com/office/word/2015/wordml/symex" xmlns:wpg="http://schemas.microsoft.com/office/word/2010/wordprocessingGroup" xmlns:wpi="http://schemas.microsoft.com/office/word/2010/wordprocessingInk" xmlns:wne="http://schemas.microsoft.com/office/word/2006/wordml" xmlns:wps="http://schemas.microsoft.com/office/word/2010/wordprocessingShape" mc:Ignorable="w14 w15 w16se w16cid w16 w16cex wp14">
   <w:p>
     <w:pPr>
@@ -5674,20 +5968,35 @@
     </w:pPr>
     <w:r>
       <w:rPr>
+        <w:color w:val="FF0000"/>
         <w:sz w:val="20"/>
         <w:szCs w:val="20"/>
       </w:rPr>
-      <w:t>August 3, 2020</w:t>
+      <w:t>Beta release</w:t>
+    </w:r>
+    <w:r>
+      <w:rPr>
+        <w:sz w:val="20"/>
+        <w:szCs w:val="20"/>
+      </w:rPr>
+      <w:t>| September 17</w:t>
+    </w:r>
+    <w:r>
+      <w:rPr>
+        <w:sz w:val="20"/>
+        <w:szCs w:val="20"/>
+      </w:rPr>
+      <w:t>, 2020</w:t>
     </w:r>
   </w:p>
-</w:hdr>
-</file>
-
-<file path=word/header3.xml><?xml version="1.0" encoding="utf-8"?>
-<w:hdr xmlns:wpc="http://schemas.microsoft.com/office/word/2010/wordprocessingCanvas" xmlns:cx="http://schemas.microsoft.com/office/drawing/2014/chartex" xmlns:cx1="http://schemas.microsoft.com/office/drawing/2015/9/8/chartex" xmlns:cx2="http://schemas.microsoft.com/office/drawing/2015/10/21/chartex" xmlns:cx3="http://schemas.microsoft.com/office/drawing/2016/5/9/chartex" xmlns:cx4="http://schemas.microsoft.com/office/drawing/2016/5/10/chartex" xmlns:cx5="http://schemas.microsoft.com/office/drawing/2016/5/11/chartex" xmlns:cx6="http://schemas.microsoft.com/office/drawing/2016/5/12/chartex" xmlns:cx7="http://schemas.microsoft.com/office/drawing/2016/5/13/chartex" xmlns:cx8="http://schemas.microsoft.com/office/drawing/2016/5/14/chartex" xmlns:mc="http://schemas.openxmlformats.org/markup-compatibility/2006" xmlns:aink="http://schemas.microsoft.com/office/drawing/2016/ink" xmlns:am3d="http://schemas.microsoft.com/office/drawing/2017/model3d" xmlns:o="urn:schemas-microsoft-com:office:office" xmlns:r="http://schemas.openxmlformats.org/officeDocument/2006/relationships" xmlns:m="http://schemas.openxmlformats.org/officeDocument/2006/math" xmlns:v="urn:schemas-microsoft-com:vml" xmlns:wp14="http://schemas.microsoft.com/office/word/2010/wordprocessingDrawing" xmlns:wp="http://schemas.openxmlformats.org/drawingml/2006/wordprocessingDrawing" xmlns:w10="urn:schemas-microsoft-com:office:word" xmlns:w="http://schemas.openxmlformats.org/wordprocessingml/2006/main" xmlns:w14="http://schemas.microsoft.com/office/word/2010/wordml" xmlns:w15="http://schemas.microsoft.com/office/word/2012/wordml" xmlns:w16cex="http://schemas.microsoft.com/office/word/2018/wordml/cex" xmlns:w16cid="http://schemas.microsoft.com/office/word/2016/wordml/cid" xmlns:w16="http://schemas.microsoft.com/office/word/2018/wordml" xmlns:w16se="http://schemas.microsoft.com/office/word/2015/wordml/symex" xmlns:wpg="http://schemas.microsoft.com/office/word/2010/wordprocessingGroup" xmlns:wpi="http://schemas.microsoft.com/office/word/2010/wordprocessingInk" xmlns:wne="http://schemas.microsoft.com/office/word/2006/wordml" xmlns:wps="http://schemas.microsoft.com/office/word/2010/wordprocessingShape" mc:Ignorable="w14 w15 w16se w16cid w16 w16cex wp14">
   <w:p>
     <w:pPr>
       <w:pStyle w:val="Header"/>
+      <w:jc w:val="right"/>
+      <w:rPr>
+        <w:sz w:val="20"/>
+        <w:szCs w:val="20"/>
+      </w:rPr>
     </w:pPr>
   </w:p>
 </w:hdr>
@@ -9486,6 +9795,15 @@
       <w:vertAlign w:val="superscript"/>
     </w:rPr>
   </w:style>
+  <w:style w:type="paragraph" w:styleId="NoSpacing">
+    <w:name w:val="No Spacing"/>
+    <w:uiPriority w:val="1"/>
+    <w:qFormat/>
+    <w:rsid w:val="00AA7EB0"/>
+    <w:pPr>
+      <w:spacing w:after="0" w:line="240" w:lineRule="auto"/>
+    </w:pPr>
+  </w:style>
 </w:styles>
 </file>
 
@@ -9785,6 +10103,10 @@
 </file>
 
 <file path=customXml/item1.xml><?xml version="1.0" encoding="utf-8"?>
+<b:Sources xmlns:b="http://schemas.openxmlformats.org/officeDocument/2006/bibliography" xmlns="http://schemas.openxmlformats.org/officeDocument/2006/bibliography" SelectedStyle="\APASixthEditionOfficeOnline.xsl" StyleName="APA" Version="6"/>
+</file>
+
+<file path=customXml/item2.xml><?xml version="1.0" encoding="utf-8"?>
 <?mso-contentType ?>
 <FormTemplates xmlns="http://schemas.microsoft.com/sharepoint/v3/contenttype/forms">
   <Display>DocumentLibraryForm</Display>
@@ -9793,17 +10115,7 @@
 </FormTemplates>
 </file>
 
-<file path=customXml/item2.xml><?xml version="1.0" encoding="utf-8"?>
-<b:Sources xmlns:b="http://schemas.openxmlformats.org/officeDocument/2006/bibliography" xmlns="http://schemas.openxmlformats.org/officeDocument/2006/bibliography" SelectedStyle="\APASixthEditionOfficeOnline.xsl" StyleName="APA" Version="6"/>
-</file>
-
 <file path=customXml/item3.xml><?xml version="1.0" encoding="utf-8"?>
-<p:properties xmlns:p="http://schemas.microsoft.com/office/2006/metadata/properties" xmlns:xsi="http://www.w3.org/2001/XMLSchema-instance" xmlns:pc="http://schemas.microsoft.com/office/infopath/2007/PartnerControls">
-  <documentManagement/>
-</p:properties>
-</file>
-
-<file path=customXml/item4.xml><?xml version="1.0" encoding="utf-8"?>
 <ct:contentTypeSchema xmlns:ct="http://schemas.microsoft.com/office/2006/metadata/contentType" xmlns:ma="http://schemas.microsoft.com/office/2006/metadata/properties/metaAttributes" ct:_="" ma:_="" ma:contentTypeName="Document" ma:contentTypeID="0x0101003C70FD383EBCD841B8B52BA67E19AF93" ma:contentTypeVersion="11" ma:contentTypeDescription="Create a new document." ma:contentTypeScope="" ma:versionID="6753494d47f699bf2600bee6f2e441ae">
   <xsd:schema xmlns:xsd="http://www.w3.org/2001/XMLSchema" xmlns:xs="http://www.w3.org/2001/XMLSchema" xmlns:p="http://schemas.microsoft.com/office/2006/metadata/properties" xmlns:ns2="fcb9c5ef-bc95-4fb3-92f7-114e024674b4" xmlns:ns3="9b7e61d5-bfad-4caf-91f1-529accd5d73b" targetNamespace="http://schemas.microsoft.com/office/2006/metadata/properties" ma:root="true" ma:fieldsID="080a4c93cdfacac7a1579b20dff33453" ns2:_="" ns3:_="">
     <xsd:import namespace="fcb9c5ef-bc95-4fb3-92f7-114e024674b4"/>
@@ -10014,7 +10326,21 @@
 </ct:contentTypeSchema>
 </file>
 
+<file path=customXml/item4.xml><?xml version="1.0" encoding="utf-8"?>
+<p:properties xmlns:p="http://schemas.microsoft.com/office/2006/metadata/properties" xmlns:xsi="http://www.w3.org/2001/XMLSchema-instance" xmlns:pc="http://schemas.microsoft.com/office/infopath/2007/PartnerControls">
+  <documentManagement/>
+</p:properties>
+</file>
+
 <file path=customXml/itemProps1.xml><?xml version="1.0" encoding="utf-8"?>
+<ds:datastoreItem xmlns:ds="http://schemas.openxmlformats.org/officeDocument/2006/customXml" ds:itemID="{9C15CC2F-FE7D-442C-AEF4-F2A63640F80B}">
+  <ds:schemaRefs>
+    <ds:schemaRef ds:uri="http://schemas.openxmlformats.org/officeDocument/2006/bibliography"/>
+  </ds:schemaRefs>
+</ds:datastoreItem>
+</file>
+
+<file path=customXml/itemProps2.xml><?xml version="1.0" encoding="utf-8"?>
 <ds:datastoreItem xmlns:ds="http://schemas.openxmlformats.org/officeDocument/2006/customXml" ds:itemID="{D6B0F21B-69B6-41D3-9C65-4EDA5E14FC2A}">
   <ds:schemaRefs>
     <ds:schemaRef ds:uri="http://schemas.microsoft.com/sharepoint/v3/contenttype/forms"/>
@@ -10022,24 +10348,7 @@
 </ds:datastoreItem>
 </file>
 
-<file path=customXml/itemProps2.xml><?xml version="1.0" encoding="utf-8"?>
-<ds:datastoreItem xmlns:ds="http://schemas.openxmlformats.org/officeDocument/2006/customXml" ds:itemID="{9C15CC2F-FE7D-442C-AEF4-F2A63640F80B}">
-  <ds:schemaRefs>
-    <ds:schemaRef ds:uri="http://schemas.openxmlformats.org/officeDocument/2006/bibliography"/>
-  </ds:schemaRefs>
-</ds:datastoreItem>
-</file>
-
 <file path=customXml/itemProps3.xml><?xml version="1.0" encoding="utf-8"?>
-<ds:datastoreItem xmlns:ds="http://schemas.openxmlformats.org/officeDocument/2006/customXml" ds:itemID="{9428BEC2-23CB-42CD-A9CB-EEB78E53E23E}">
-  <ds:schemaRefs>
-    <ds:schemaRef ds:uri="http://schemas.microsoft.com/office/2006/metadata/properties"/>
-    <ds:schemaRef ds:uri="http://schemas.microsoft.com/office/infopath/2007/PartnerControls"/>
-  </ds:schemaRefs>
-</ds:datastoreItem>
-</file>
-
-<file path=customXml/itemProps4.xml><?xml version="1.0" encoding="utf-8"?>
 <ds:datastoreItem xmlns:ds="http://schemas.openxmlformats.org/officeDocument/2006/customXml" ds:itemID="{A23F7DD1-7492-4140-B94A-7A60BE69EF6C}">
   <ds:schemaRefs>
     <ds:schemaRef ds:uri="http://schemas.microsoft.com/office/2006/metadata/contentType"/>
@@ -10056,4 +10365,13 @@
     <ds:schemaRef ds:uri="http://schemas.microsoft.com/internal/obd"/>
   </ds:schemaRefs>
 </ds:datastoreItem>
+</file>
+
+<file path=customXml/itemProps4.xml><?xml version="1.0" encoding="utf-8"?>
+<ds:datastoreItem xmlns:ds="http://schemas.openxmlformats.org/officeDocument/2006/customXml" ds:itemID="{9428BEC2-23CB-42CD-A9CB-EEB78E53E23E}">
+  <ds:schemaRefs>
+    <ds:schemaRef ds:uri="http://schemas.microsoft.com/office/2006/metadata/properties"/>
+    <ds:schemaRef ds:uri="http://schemas.microsoft.com/office/infopath/2007/PartnerControls"/>
+  </ds:schemaRefs>
+</ds:datastoreItem>
 </file>
</xml_diff>